<commit_message>
fix: preserve raw XML elements (images/drawings) during template rendering
This commit enhances the XML handling to preserve unknown XML elements
(like drawings, images, and other complex content) when rendering templates.

Changes:
- Added RawXMLElement type to capture unknown XML elements
- Implemented custom UnmarshalXML for Run to preserve raw XML content
- Modified RenderRunWithContext to preserve RawXML during rendering
- Enhanced marshalDocumentWithNamespaces to inject raw XML back into output
- Added namespace declarations for drawing-related elements (wp, a, pic, etc)

This ensures that images and other rich content in templates are preserved
during the rendering process, even when template variables are nearby.

🤖 Generated with [Claude Code](https://claude.com/claude-code)

Co-Authored-By: Claude <noreply@anthropic.com>
</commit_message>
<xml_diff>
--- a/examples/advanced/comprehensive_features.docx
+++ b/examples/advanced/comprehensive_features.docx
@@ -5,7 +5,15 @@
     <w:p/>
     <w:p>
       <w:r>
-        <w:t xml:space="preserve">  Comprehensive Feature Showcase</w:t>
+        <w:t xml:space="preserve">  </w:t>
+      </w:r>
+      <w:proofErr w:type="spellStart"/>
+      <w:r>
+        <w:t>Comprehensive</w:t>
+      </w:r>
+      <w:proofErr w:type="spellEnd"/>
+      <w:r>
+        <w:t xml:space="preserve"> Feature Showcase</w:t>
       </w:r>
     </w:p>
     <w:p>
@@ -16,7 +24,15 @@
     <w:p/>
     <w:p>
       <w:r>
-        <w:t xml:space="preserve">  1. Advanced Syntax Features</w:t>
+        <w:t xml:space="preserve">  1. </w:t>
+      </w:r>
+      <w:proofErr w:type="spellStart"/>
+      <w:r>
+        <w:t>Advanced</w:t>
+      </w:r>
+      <w:proofErr w:type="spellEnd"/>
+      <w:r>
+        <w:t xml:space="preserve"> Syntax Features</w:t>
       </w:r>
     </w:p>
     <w:p>
@@ -27,24 +43,181 @@
     <w:p/>
     <w:p>
       <w:r>
-        <w:t xml:space="preserve">  Bracket notation access: {{user['firstName']}} {{user['lastName']}}</w:t>
-      </w:r>
-    </w:p>
-    <w:p>
-      <w:r>
-        <w:t xml:space="preserve">  Array indexing: First item: {{items[0].name}}, Price: {{items[0].price}}</w:t>
-      </w:r>
-    </w:p>
-    <w:p>
-      <w:r>
-        <w:t xml:space="preserve">  Complex expression: Total with tax: {{(items[0].price + items[1].price) * 1.15}}</w:t>
-      </w:r>
-    </w:p>
-    <w:p/>
-    <w:p>
-      <w:r>
-        <w:t xml:space="preserve">  2. Extended Conditionals</w:t>
-      </w:r>
+        <w:t xml:space="preserve">  Bracket </w:t>
+      </w:r>
+      <w:proofErr w:type="spellStart"/>
+      <w:r>
+        <w:t>notation</w:t>
+      </w:r>
+      <w:proofErr w:type="spellEnd"/>
+      <w:r>
+        <w:t xml:space="preserve"> </w:t>
+      </w:r>
+      <w:proofErr w:type="spellStart"/>
+      <w:r>
+        <w:t>access</w:t>
+      </w:r>
+      <w:proofErr w:type="spellEnd"/>
+      <w:r>
+        <w:t>: {{</w:t>
+      </w:r>
+      <w:proofErr w:type="spellStart"/>
+      <w:r>
+        <w:t>user</w:t>
+      </w:r>
+      <w:proofErr w:type="spellEnd"/>
+      <w:r>
+        <w:t>['</w:t>
+      </w:r>
+      <w:proofErr w:type="spellStart"/>
+      <w:r>
+        <w:t>firstName</w:t>
+      </w:r>
+      <w:proofErr w:type="spellEnd"/>
+      <w:r>
+        <w:t>']}} {{</w:t>
+      </w:r>
+      <w:proofErr w:type="spellStart"/>
+      <w:r>
+        <w:t>user</w:t>
+      </w:r>
+      <w:proofErr w:type="spellEnd"/>
+      <w:r>
+        <w:t>['</w:t>
+      </w:r>
+      <w:proofErr w:type="spellStart"/>
+      <w:r>
+        <w:t>lastName</w:t>
+      </w:r>
+      <w:proofErr w:type="spellEnd"/>
+      <w:r>
+        <w:t>']}}</w:t>
+      </w:r>
+    </w:p>
+    <w:p>
+      <w:r>
+        <w:t xml:space="preserve">  Array </w:t>
+      </w:r>
+      <w:proofErr w:type="spellStart"/>
+      <w:r>
+        <w:t>indexing</w:t>
+      </w:r>
+      <w:proofErr w:type="spellEnd"/>
+      <w:r>
+        <w:t>: First item: {{</w:t>
+      </w:r>
+      <w:proofErr w:type="spellStart"/>
+      <w:r>
+        <w:t>items</w:t>
+      </w:r>
+      <w:proofErr w:type="spellEnd"/>
+      <w:r>
+        <w:t>[0].</w:t>
+      </w:r>
+      <w:proofErr w:type="spellStart"/>
+      <w:r>
+        <w:t>name</w:t>
+      </w:r>
+      <w:proofErr w:type="spellEnd"/>
+      <w:r>
+        <w:t>}}, Price: {{</w:t>
+      </w:r>
+      <w:proofErr w:type="spellStart"/>
+      <w:r>
+        <w:t>items</w:t>
+      </w:r>
+      <w:proofErr w:type="spellEnd"/>
+      <w:r>
+        <w:t>[0].</w:t>
+      </w:r>
+      <w:proofErr w:type="spellStart"/>
+      <w:r>
+        <w:t>price</w:t>
+      </w:r>
+      <w:proofErr w:type="spellEnd"/>
+      <w:r>
+        <w:t>}}</w:t>
+      </w:r>
+    </w:p>
+    <w:p>
+      <w:r>
+        <w:t xml:space="preserve">  </w:t>
+      </w:r>
+      <w:proofErr w:type="spellStart"/>
+      <w:r>
+        <w:t>Complex</w:t>
+      </w:r>
+      <w:proofErr w:type="spellEnd"/>
+      <w:r>
+        <w:t xml:space="preserve"> </w:t>
+      </w:r>
+      <w:proofErr w:type="spellStart"/>
+      <w:r>
+        <w:t>expression</w:t>
+      </w:r>
+      <w:proofErr w:type="spellEnd"/>
+      <w:r>
+        <w:t xml:space="preserve">: Total </w:t>
+      </w:r>
+      <w:proofErr w:type="spellStart"/>
+      <w:r>
+        <w:t>with</w:t>
+      </w:r>
+      <w:proofErr w:type="spellEnd"/>
+      <w:r>
+        <w:t xml:space="preserve"> </w:t>
+      </w:r>
+      <w:proofErr w:type="spellStart"/>
+      <w:r>
+        <w:t>tax</w:t>
+      </w:r>
+      <w:proofErr w:type="spellEnd"/>
+      <w:r>
+        <w:t>: {{(</w:t>
+      </w:r>
+      <w:proofErr w:type="spellStart"/>
+      <w:r>
+        <w:t>items</w:t>
+      </w:r>
+      <w:proofErr w:type="spellEnd"/>
+      <w:r>
+        <w:t>[0].</w:t>
+      </w:r>
+      <w:proofErr w:type="spellStart"/>
+      <w:r>
+        <w:t>price</w:t>
+      </w:r>
+      <w:proofErr w:type="spellEnd"/>
+      <w:r>
+        <w:t xml:space="preserve"> + </w:t>
+      </w:r>
+      <w:proofErr w:type="spellStart"/>
+      <w:r>
+        <w:t>items</w:t>
+      </w:r>
+      <w:proofErr w:type="spellEnd"/>
+      <w:r>
+        <w:t>[1].</w:t>
+      </w:r>
+      <w:proofErr w:type="spellStart"/>
+      <w:r>
+        <w:t>price</w:t>
+      </w:r>
+      <w:proofErr w:type="spellEnd"/>
+      <w:r>
+        <w:t>) * 1.15}}</w:t>
+      </w:r>
+    </w:p>
+    <w:p/>
+    <w:p>
+      <w:r>
+        <w:t xml:space="preserve">  2. Extended </w:t>
+      </w:r>
+      <w:proofErr w:type="spellStart"/>
+      <w:r>
+        <w:t>Conditionals</w:t>
+      </w:r>
+      <w:proofErr w:type="spellEnd"/>
     </w:p>
     <w:p>
       <w:r>
@@ -54,53 +227,132 @@
     <w:p/>
     <w:p>
       <w:r>
-        <w:t xml:space="preserve">  {{if score &gt;= 90}}</w:t>
-      </w:r>
-    </w:p>
-    <w:p>
-      <w:r>
-        <w:t xml:space="preserve">  Grade: A - Excellent!</w:t>
-      </w:r>
-    </w:p>
-    <w:p>
-      <w:r>
-        <w:t xml:space="preserve">  {{elsif score &gt;= 80}}</w:t>
-      </w:r>
-    </w:p>
-    <w:p>
-      <w:r>
-        <w:t xml:space="preserve">  Grade: B - Good job!</w:t>
-      </w:r>
-    </w:p>
-    <w:p>
-      <w:r>
-        <w:t xml:space="preserve">  {{elseif score &gt;= 70}}</w:t>
-      </w:r>
-    </w:p>
-    <w:p>
-      <w:r>
-        <w:t xml:space="preserve">  Grade: C - Satisfactory</w:t>
-      </w:r>
-    </w:p>
-    <w:p>
-      <w:r>
-        <w:t xml:space="preserve">  {{elif score &gt;= 60}}</w:t>
-      </w:r>
-    </w:p>
-    <w:p>
-      <w:r>
-        <w:t xml:space="preserve">  Grade: D - Needs improvement</w:t>
-      </w:r>
-    </w:p>
-    <w:p>
-      <w:r>
-        <w:t xml:space="preserve">  {{else}}</w:t>
-      </w:r>
-    </w:p>
-    <w:p>
-      <w:r>
-        <w:t xml:space="preserve">  Grade: F - Failed</w:t>
-      </w:r>
+        <w:t xml:space="preserve">  {{</w:t>
+      </w:r>
+      <w:proofErr w:type="spellStart"/>
+      <w:r>
+        <w:t>if</w:t>
+      </w:r>
+      <w:proofErr w:type="spellEnd"/>
+      <w:r>
+        <w:t xml:space="preserve"> score &gt;= 90}}</w:t>
+      </w:r>
+    </w:p>
+    <w:p>
+      <w:r>
+        <w:t xml:space="preserve">  Grade: A - </w:t>
+      </w:r>
+      <w:proofErr w:type="spellStart"/>
+      <w:r>
+        <w:t>Excellent</w:t>
+      </w:r>
+      <w:proofErr w:type="spellEnd"/>
+      <w:r>
+        <w:t>!</w:t>
+      </w:r>
+    </w:p>
+    <w:p>
+      <w:r>
+        <w:t xml:space="preserve">  {{</w:t>
+      </w:r>
+      <w:proofErr w:type="spellStart"/>
+      <w:r>
+        <w:t>elsif</w:t>
+      </w:r>
+      <w:proofErr w:type="spellEnd"/>
+      <w:r>
+        <w:t xml:space="preserve"> score &gt;= 80}}</w:t>
+      </w:r>
+    </w:p>
+    <w:p>
+      <w:r>
+        <w:t xml:space="preserve">  Grade: B - </w:t>
+      </w:r>
+      <w:proofErr w:type="spellStart"/>
+      <w:r>
+        <w:t>Good</w:t>
+      </w:r>
+      <w:proofErr w:type="spellEnd"/>
+      <w:r>
+        <w:t xml:space="preserve"> </w:t>
+      </w:r>
+      <w:proofErr w:type="spellStart"/>
+      <w:r>
+        <w:t>job</w:t>
+      </w:r>
+      <w:proofErr w:type="spellEnd"/>
+      <w:r>
+        <w:t>!</w:t>
+      </w:r>
+    </w:p>
+    <w:p>
+      <w:r>
+        <w:t xml:space="preserve">  {{</w:t>
+      </w:r>
+      <w:proofErr w:type="spellStart"/>
+      <w:r>
+        <w:t>elseif</w:t>
+      </w:r>
+      <w:proofErr w:type="spellEnd"/>
+      <w:r>
+        <w:t xml:space="preserve"> score &gt;= 70}}</w:t>
+      </w:r>
+    </w:p>
+    <w:p>
+      <w:r>
+        <w:t xml:space="preserve">  Grade: C - </w:t>
+      </w:r>
+      <w:proofErr w:type="spellStart"/>
+      <w:r>
+        <w:t>Satisfactory</w:t>
+      </w:r>
+      <w:proofErr w:type="spellEnd"/>
+    </w:p>
+    <w:p>
+      <w:r>
+        <w:t xml:space="preserve">  {{</w:t>
+      </w:r>
+      <w:proofErr w:type="spellStart"/>
+      <w:r>
+        <w:t>elif</w:t>
+      </w:r>
+      <w:proofErr w:type="spellEnd"/>
+      <w:r>
+        <w:t xml:space="preserve"> score &gt;= 60}}</w:t>
+      </w:r>
+    </w:p>
+    <w:p>
+      <w:r>
+        <w:t xml:space="preserve">  Grade: D - Needs </w:t>
+      </w:r>
+      <w:proofErr w:type="spellStart"/>
+      <w:r>
+        <w:t>improvement</w:t>
+      </w:r>
+      <w:proofErr w:type="spellEnd"/>
+    </w:p>
+    <w:p>
+      <w:r>
+        <w:t xml:space="preserve">  {{</w:t>
+      </w:r>
+      <w:proofErr w:type="spellStart"/>
+      <w:r>
+        <w:t>else</w:t>
+      </w:r>
+      <w:proofErr w:type="spellEnd"/>
+      <w:r>
+        <w:t>}}</w:t>
+      </w:r>
+    </w:p>
+    <w:p>
+      <w:r>
+        <w:t xml:space="preserve">  Grade: F - </w:t>
+      </w:r>
+      <w:proofErr w:type="spellStart"/>
+      <w:r>
+        <w:t>Failed</w:t>
+      </w:r>
+      <w:proofErr w:type="spellEnd"/>
     </w:p>
     <w:p>
       <w:r>
@@ -110,22 +362,110 @@
     <w:p/>
     <w:p>
       <w:r>
-        <w:t xml:space="preserve">  {{unless isWeekend}}</w:t>
-      </w:r>
-    </w:p>
-    <w:p>
-      <w:r>
-        <w:t xml:space="preserve">  It's a weekday - time to work!</w:t>
-      </w:r>
-    </w:p>
-    <w:p>
-      <w:r>
-        <w:t xml:space="preserve">  {{else}}</w:t>
-      </w:r>
-    </w:p>
-    <w:p>
-      <w:r>
-        <w:t xml:space="preserve">  It's the weekend - time to relax!</w:t>
+        <w:t xml:space="preserve">  {{</w:t>
+      </w:r>
+      <w:proofErr w:type="spellStart"/>
+      <w:r>
+        <w:t>unless</w:t>
+      </w:r>
+      <w:proofErr w:type="spellEnd"/>
+      <w:r>
+        <w:t xml:space="preserve"> </w:t>
+      </w:r>
+      <w:proofErr w:type="spellStart"/>
+      <w:r>
+        <w:t>isWeekend</w:t>
+      </w:r>
+      <w:proofErr w:type="spellEnd"/>
+      <w:r>
+        <w:t>}}</w:t>
+      </w:r>
+    </w:p>
+    <w:p>
+      <w:r>
+        <w:t xml:space="preserve">  </w:t>
+      </w:r>
+      <w:proofErr w:type="spellStart"/>
+      <w:r>
+        <w:t>It's</w:t>
+      </w:r>
+      <w:proofErr w:type="spellEnd"/>
+      <w:r>
+        <w:t xml:space="preserve"> a </w:t>
+      </w:r>
+      <w:proofErr w:type="spellStart"/>
+      <w:r>
+        <w:t>weekday</w:t>
+      </w:r>
+      <w:proofErr w:type="spellEnd"/>
+      <w:r>
+        <w:t xml:space="preserve"> - time </w:t>
+      </w:r>
+      <w:proofErr w:type="spellStart"/>
+      <w:r>
+        <w:t>to</w:t>
+      </w:r>
+      <w:proofErr w:type="spellEnd"/>
+      <w:r>
+        <w:t xml:space="preserve"> </w:t>
+      </w:r>
+      <w:proofErr w:type="spellStart"/>
+      <w:r>
+        <w:t>work</w:t>
+      </w:r>
+      <w:proofErr w:type="spellEnd"/>
+      <w:r>
+        <w:t>!</w:t>
+      </w:r>
+    </w:p>
+    <w:p>
+      <w:r>
+        <w:t xml:space="preserve">  {{</w:t>
+      </w:r>
+      <w:proofErr w:type="spellStart"/>
+      <w:r>
+        <w:t>else</w:t>
+      </w:r>
+      <w:proofErr w:type="spellEnd"/>
+      <w:r>
+        <w:t>}}</w:t>
+      </w:r>
+    </w:p>
+    <w:p>
+      <w:r>
+        <w:t xml:space="preserve">  </w:t>
+      </w:r>
+      <w:proofErr w:type="spellStart"/>
+      <w:r>
+        <w:t>It's</w:t>
+      </w:r>
+      <w:proofErr w:type="spellEnd"/>
+      <w:r>
+        <w:t xml:space="preserve"> </w:t>
+      </w:r>
+      <w:proofErr w:type="spellStart"/>
+      <w:r>
+        <w:t>the</w:t>
+      </w:r>
+      <w:proofErr w:type="spellEnd"/>
+      <w:r>
+        <w:t xml:space="preserve"> </w:t>
+      </w:r>
+      <w:proofErr w:type="spellStart"/>
+      <w:r>
+        <w:t>weekend</w:t>
+      </w:r>
+      <w:proofErr w:type="spellEnd"/>
+      <w:r>
+        <w:t xml:space="preserve"> - time </w:t>
+      </w:r>
+      <w:proofErr w:type="spellStart"/>
+      <w:r>
+        <w:t>to</w:t>
+      </w:r>
+      <w:proofErr w:type="spellEnd"/>
+      <w:r>
+        <w:t xml:space="preserve"> relax!</w:t>
       </w:r>
     </w:p>
     <w:p>
@@ -136,7 +476,15 @@
     <w:p/>
     <w:p>
       <w:r>
-        <w:t xml:space="preserve">  3. Indexed Loops</w:t>
+        <w:t xml:space="preserve">  3. </w:t>
+      </w:r>
+      <w:proofErr w:type="spellStart"/>
+      <w:r>
+        <w:t>Indexed</w:t>
+      </w:r>
+      <w:proofErr w:type="spellEnd"/>
+      <w:r>
+        <w:t xml:space="preserve"> Loops</w:t>
       </w:r>
     </w:p>
     <w:p>
@@ -147,12 +495,44 @@
     <w:p/>
     <w:p>
       <w:r>
-        <w:t xml:space="preserve">  {{for i, day in weekDays}}</w:t>
-      </w:r>
-    </w:p>
-    <w:p>
-      <w:r>
-        <w:t xml:space="preserve">  Day {{i + 1}}: {{day}}</w:t>
+        <w:t xml:space="preserve">  {{</w:t>
+      </w:r>
+      <w:proofErr w:type="spellStart"/>
+      <w:r>
+        <w:t>for</w:t>
+      </w:r>
+      <w:proofErr w:type="spellEnd"/>
+      <w:r>
+        <w:t xml:space="preserve"> i, </w:t>
+      </w:r>
+      <w:proofErr w:type="spellStart"/>
+      <w:r>
+        <w:t>day</w:t>
+      </w:r>
+      <w:proofErr w:type="spellEnd"/>
+      <w:r>
+        <w:t xml:space="preserve"> in </w:t>
+      </w:r>
+      <w:proofErr w:type="spellStart"/>
+      <w:r>
+        <w:t>weekDays</w:t>
+      </w:r>
+      <w:proofErr w:type="spellEnd"/>
+      <w:r>
+        <w:t>}}</w:t>
+      </w:r>
+    </w:p>
+    <w:p>
+      <w:r>
+        <w:t xml:space="preserve">  Day {{i + 1}}: {{</w:t>
+      </w:r>
+      <w:proofErr w:type="spellStart"/>
+      <w:r>
+        <w:t>day</w:t>
+      </w:r>
+      <w:proofErr w:type="spellEnd"/>
+      <w:r>
+        <w:t>}}</w:t>
       </w:r>
     </w:p>
     <w:p>
@@ -174,24 +554,117 @@
     <w:p/>
     <w:p>
       <w:r>
-        <w:t xml:space="preserve">  Has permission: {{isAdmin | isOwner}}</w:t>
-      </w:r>
-    </w:p>
-    <w:p>
-      <w:r>
-        <w:t xml:space="preserve">  Can edit: {{isLoggedIn &amp; hasEditRights}}</w:t>
-      </w:r>
-    </w:p>
-    <w:p>
-      <w:r>
-        <w:t xml:space="preserve">  Is restricted: {{!isPublic}}</w:t>
-      </w:r>
-    </w:p>
-    <w:p/>
-    <w:p>
-      <w:r>
-        <w:t xml:space="preserve">  5. Type Conversion Functions</w:t>
-      </w:r>
+        <w:t xml:space="preserve">  </w:t>
+      </w:r>
+      <w:proofErr w:type="spellStart"/>
+      <w:r>
+        <w:t>Has</w:t>
+      </w:r>
+      <w:proofErr w:type="spellEnd"/>
+      <w:r>
+        <w:t xml:space="preserve"> </w:t>
+      </w:r>
+      <w:proofErr w:type="spellStart"/>
+      <w:r>
+        <w:t>permission</w:t>
+      </w:r>
+      <w:proofErr w:type="spellEnd"/>
+      <w:r>
+        <w:t>: {{</w:t>
+      </w:r>
+      <w:proofErr w:type="spellStart"/>
+      <w:r>
+        <w:t>isAdmin</w:t>
+      </w:r>
+      <w:proofErr w:type="spellEnd"/>
+      <w:r>
+        <w:t xml:space="preserve"> | </w:t>
+      </w:r>
+      <w:proofErr w:type="spellStart"/>
+      <w:r>
+        <w:t>isOwner</w:t>
+      </w:r>
+      <w:proofErr w:type="spellEnd"/>
+      <w:r>
+        <w:t>}}</w:t>
+      </w:r>
+    </w:p>
+    <w:p>
+      <w:r>
+        <w:t xml:space="preserve">  Can </w:t>
+      </w:r>
+      <w:proofErr w:type="spellStart"/>
+      <w:r>
+        <w:t>edit</w:t>
+      </w:r>
+      <w:proofErr w:type="spellEnd"/>
+      <w:r>
+        <w:t>: {{</w:t>
+      </w:r>
+      <w:proofErr w:type="spellStart"/>
+      <w:r>
+        <w:t>isLoggedIn</w:t>
+      </w:r>
+      <w:proofErr w:type="spellEnd"/>
+      <w:r>
+        <w:t xml:space="preserve"> &amp; </w:t>
+      </w:r>
+      <w:proofErr w:type="spellStart"/>
+      <w:r>
+        <w:t>hasEditRights</w:t>
+      </w:r>
+      <w:proofErr w:type="spellEnd"/>
+      <w:r>
+        <w:t>}}</w:t>
+      </w:r>
+    </w:p>
+    <w:p>
+      <w:r>
+        <w:t xml:space="preserve">  </w:t>
+      </w:r>
+      <w:proofErr w:type="spellStart"/>
+      <w:r>
+        <w:t>Is</w:t>
+      </w:r>
+      <w:proofErr w:type="spellEnd"/>
+      <w:r>
+        <w:t xml:space="preserve"> </w:t>
+      </w:r>
+      <w:proofErr w:type="spellStart"/>
+      <w:r>
+        <w:t>restricted</w:t>
+      </w:r>
+      <w:proofErr w:type="spellEnd"/>
+      <w:r>
+        <w:t>: {{!</w:t>
+      </w:r>
+      <w:proofErr w:type="spellStart"/>
+      <w:r>
+        <w:t>isPublic</w:t>
+      </w:r>
+      <w:proofErr w:type="spellEnd"/>
+      <w:r>
+        <w:t>}}</w:t>
+      </w:r>
+    </w:p>
+    <w:p/>
+    <w:p>
+      <w:r>
+        <w:t xml:space="preserve">  5. Type </w:t>
+      </w:r>
+      <w:proofErr w:type="spellStart"/>
+      <w:r>
+        <w:t>Conversion</w:t>
+      </w:r>
+      <w:proofErr w:type="spellEnd"/>
+      <w:r>
+        <w:t xml:space="preserve"> </w:t>
+      </w:r>
+      <w:proofErr w:type="spellStart"/>
+      <w:r>
+        <w:t>Functions</w:t>
+      </w:r>
+      <w:proofErr w:type="spellEnd"/>
     </w:p>
     <w:p>
       <w:r>
@@ -201,24 +674,117 @@
     <w:p/>
     <w:p>
       <w:r>
-        <w:t xml:space="preserve">  String to integer: {{integer(stringNumber)}}</w:t>
-      </w:r>
-    </w:p>
-    <w:p>
-      <w:r>
-        <w:t xml:space="preserve">  String to decimal: {{decimal(stringPrice)}}</w:t>
-      </w:r>
-    </w:p>
-    <w:p>
-      <w:r>
-        <w:t xml:space="preserve">  Number to string: Original: 42, Converted: "{{str(42)}}"</w:t>
-      </w:r>
-    </w:p>
-    <w:p/>
-    <w:p>
-      <w:r>
-        <w:t xml:space="preserve">  6. Math Functions</w:t>
-      </w:r>
+        <w:t xml:space="preserve">  String </w:t>
+      </w:r>
+      <w:proofErr w:type="spellStart"/>
+      <w:r>
+        <w:t>to</w:t>
+      </w:r>
+      <w:proofErr w:type="spellEnd"/>
+      <w:r>
+        <w:t xml:space="preserve"> integer: {{integer(</w:t>
+      </w:r>
+      <w:proofErr w:type="spellStart"/>
+      <w:r>
+        <w:t>stringNumber</w:t>
+      </w:r>
+      <w:proofErr w:type="spellEnd"/>
+      <w:r>
+        <w:t>)}}</w:t>
+      </w:r>
+    </w:p>
+    <w:p>
+      <w:r>
+        <w:t xml:space="preserve">  String </w:t>
+      </w:r>
+      <w:proofErr w:type="spellStart"/>
+      <w:r>
+        <w:t>to</w:t>
+      </w:r>
+      <w:proofErr w:type="spellEnd"/>
+      <w:r>
+        <w:t xml:space="preserve"> </w:t>
+      </w:r>
+      <w:proofErr w:type="spellStart"/>
+      <w:r>
+        <w:t>decimal</w:t>
+      </w:r>
+      <w:proofErr w:type="spellEnd"/>
+      <w:r>
+        <w:t>: {{</w:t>
+      </w:r>
+      <w:proofErr w:type="spellStart"/>
+      <w:r>
+        <w:t>decimal</w:t>
+      </w:r>
+      <w:proofErr w:type="spellEnd"/>
+      <w:r>
+        <w:t>(</w:t>
+      </w:r>
+      <w:proofErr w:type="spellStart"/>
+      <w:r>
+        <w:t>stringPrice</w:t>
+      </w:r>
+      <w:proofErr w:type="spellEnd"/>
+      <w:r>
+        <w:t>)}}</w:t>
+      </w:r>
+    </w:p>
+    <w:p>
+      <w:r>
+        <w:t xml:space="preserve">  </w:t>
+      </w:r>
+      <w:proofErr w:type="spellStart"/>
+      <w:r>
+        <w:t>Number</w:t>
+      </w:r>
+      <w:proofErr w:type="spellEnd"/>
+      <w:r>
+        <w:t xml:space="preserve"> </w:t>
+      </w:r>
+      <w:proofErr w:type="spellStart"/>
+      <w:r>
+        <w:t>to</w:t>
+      </w:r>
+      <w:proofErr w:type="spellEnd"/>
+      <w:r>
+        <w:t xml:space="preserve"> </w:t>
+      </w:r>
+      <w:proofErr w:type="spellStart"/>
+      <w:r>
+        <w:t>string</w:t>
+      </w:r>
+      <w:proofErr w:type="spellEnd"/>
+      <w:r>
+        <w:t xml:space="preserve">: Original: 42, </w:t>
+      </w:r>
+      <w:proofErr w:type="spellStart"/>
+      <w:r>
+        <w:t>Converted</w:t>
+      </w:r>
+      <w:proofErr w:type="spellEnd"/>
+      <w:r>
+        <w:t>: "{{</w:t>
+      </w:r>
+      <w:proofErr w:type="spellStart"/>
+      <w:r>
+        <w:t>str</w:t>
+      </w:r>
+      <w:proofErr w:type="spellEnd"/>
+      <w:r>
+        <w:t>(42)}}"</w:t>
+      </w:r>
+    </w:p>
+    <w:p/>
+    <w:p>
+      <w:r>
+        <w:t xml:space="preserve">  6. Math </w:t>
+      </w:r>
+      <w:proofErr w:type="spellStart"/>
+      <w:r>
+        <w:t>Functions</w:t>
+      </w:r>
+      <w:proofErr w:type="spellEnd"/>
     </w:p>
     <w:p>
       <w:r>
@@ -228,24 +794,77 @@
     <w:p/>
     <w:p>
       <w:r>
-        <w:t xml:space="preserve">  Floor of 3.7: {{floor(3.7)}}</w:t>
-      </w:r>
-    </w:p>
-    <w:p>
-      <w:r>
-        <w:t xml:space="preserve">  Ceiling of 3.2: {{ceil(3.2)}}</w:t>
-      </w:r>
-    </w:p>
-    <w:p>
-      <w:r>
-        <w:t xml:space="preserve">  Round 3.5: {{round(3.5)}}</w:t>
-      </w:r>
-    </w:p>
-    <w:p/>
-    <w:p>
-      <w:r>
-        <w:t xml:space="preserve">  7. Date Functions</w:t>
-      </w:r>
+        <w:t xml:space="preserve">  Floor </w:t>
+      </w:r>
+      <w:proofErr w:type="spellStart"/>
+      <w:r>
+        <w:t>of</w:t>
+      </w:r>
+      <w:proofErr w:type="spellEnd"/>
+      <w:r>
+        <w:t xml:space="preserve"> 3.7: {{</w:t>
+      </w:r>
+      <w:proofErr w:type="spellStart"/>
+      <w:r>
+        <w:t>floor</w:t>
+      </w:r>
+      <w:proofErr w:type="spellEnd"/>
+      <w:r>
+        <w:t>(3.7)}}</w:t>
+      </w:r>
+    </w:p>
+    <w:p>
+      <w:r>
+        <w:t xml:space="preserve">  </w:t>
+      </w:r>
+      <w:proofErr w:type="spellStart"/>
+      <w:r>
+        <w:t>Ceiling</w:t>
+      </w:r>
+      <w:proofErr w:type="spellEnd"/>
+      <w:r>
+        <w:t xml:space="preserve"> </w:t>
+      </w:r>
+      <w:proofErr w:type="spellStart"/>
+      <w:r>
+        <w:t>of</w:t>
+      </w:r>
+      <w:proofErr w:type="spellEnd"/>
+      <w:r>
+        <w:t xml:space="preserve"> 3.2: {{</w:t>
+      </w:r>
+      <w:proofErr w:type="spellStart"/>
+      <w:r>
+        <w:t>ceil</w:t>
+      </w:r>
+      <w:proofErr w:type="spellEnd"/>
+      <w:r>
+        <w:t>(3.2)}}</w:t>
+      </w:r>
+    </w:p>
+    <w:p>
+      <w:r>
+        <w:t xml:space="preserve">  Round 3.5: {{</w:t>
+      </w:r>
+      <w:proofErr w:type="spellStart"/>
+      <w:r>
+        <w:t>round</w:t>
+      </w:r>
+      <w:proofErr w:type="spellEnd"/>
+      <w:r>
+        <w:t>(3.5)}}</w:t>
+      </w:r>
+    </w:p>
+    <w:p/>
+    <w:p>
+      <w:r>
+        <w:t xml:space="preserve">  7. Date </w:t>
+      </w:r>
+      <w:proofErr w:type="spellStart"/>
+      <w:r>
+        <w:t>Functions</w:t>
+      </w:r>
+      <w:proofErr w:type="spellEnd"/>
     </w:p>
     <w:p>
       <w:r>
@@ -255,24 +874,69 @@
     <w:p/>
     <w:p>
       <w:r>
-        <w:t xml:space="preserve">  Formatted date: {{date("January 2, 2006", eventDate)}}</w:t>
-      </w:r>
-    </w:p>
-    <w:p>
-      <w:r>
-        <w:t xml:space="preserve">  Short date: {{date("2006-01-02", eventDate)}}</w:t>
-      </w:r>
-    </w:p>
-    <w:p>
-      <w:r>
-        <w:t xml:space="preserve">  Time: {{date("15:04:05", eventDate)}}</w:t>
-      </w:r>
-    </w:p>
-    <w:p/>
-    <w:p>
-      <w:r>
-        <w:t xml:space="preserve">  8. Data Access Functions</w:t>
-      </w:r>
+        <w:t xml:space="preserve">  </w:t>
+      </w:r>
+      <w:proofErr w:type="spellStart"/>
+      <w:r>
+        <w:t>Formatted</w:t>
+      </w:r>
+      <w:proofErr w:type="spellEnd"/>
+      <w:r>
+        <w:t xml:space="preserve"> date: {{date("</w:t>
+      </w:r>
+      <w:proofErr w:type="spellStart"/>
+      <w:r>
+        <w:t>January</w:t>
+      </w:r>
+      <w:proofErr w:type="spellEnd"/>
+      <w:r>
+        <w:t xml:space="preserve"> 2, 2006", </w:t>
+      </w:r>
+      <w:proofErr w:type="spellStart"/>
+      <w:r>
+        <w:t>eventDate</w:t>
+      </w:r>
+      <w:proofErr w:type="spellEnd"/>
+      <w:r>
+        <w:t>)}}</w:t>
+      </w:r>
+    </w:p>
+    <w:p>
+      <w:r>
+        <w:t xml:space="preserve">  Short date: {{date("2006-01-02", </w:t>
+      </w:r>
+      <w:proofErr w:type="spellStart"/>
+      <w:r>
+        <w:t>eventDate</w:t>
+      </w:r>
+      <w:proofErr w:type="spellEnd"/>
+      <w:r>
+        <w:t>)}}</w:t>
+      </w:r>
+    </w:p>
+    <w:p>
+      <w:r>
+        <w:t xml:space="preserve">  Time: {{date("15:04:05", </w:t>
+      </w:r>
+      <w:proofErr w:type="spellStart"/>
+      <w:r>
+        <w:t>eventDate</w:t>
+      </w:r>
+      <w:proofErr w:type="spellEnd"/>
+      <w:r>
+        <w:t>)}}</w:t>
+      </w:r>
+    </w:p>
+    <w:p/>
+    <w:p>
+      <w:r>
+        <w:t xml:space="preserve">  8. Data Access </w:t>
+      </w:r>
+      <w:proofErr w:type="spellStart"/>
+      <w:r>
+        <w:t>Functions</w:t>
+      </w:r>
+      <w:proofErr w:type="spellEnd"/>
     </w:p>
     <w:p>
       <w:r>
@@ -282,13 +946,42 @@
     <w:p/>
     <w:p>
       <w:r>
-        <w:t xml:space="preserve">  Entire data context:</w:t>
-      </w:r>
-    </w:p>
-    <w:p>
-      <w:r>
-        <w:t xml:space="preserve">  {{data</w:t>
-      </w:r>
+        <w:t xml:space="preserve">  </w:t>
+      </w:r>
+      <w:proofErr w:type="spellStart"/>
+      <w:r>
+        <w:t>Entire</w:t>
+      </w:r>
+      <w:proofErr w:type="spellEnd"/>
+      <w:r>
+        <w:t xml:space="preserve"> </w:t>
+      </w:r>
+      <w:proofErr w:type="spellStart"/>
+      <w:r>
+        <w:t>data</w:t>
+      </w:r>
+      <w:proofErr w:type="spellEnd"/>
+      <w:r>
+        <w:t xml:space="preserve"> </w:t>
+      </w:r>
+      <w:proofErr w:type="spellStart"/>
+      <w:r>
+        <w:t>context</w:t>
+      </w:r>
+      <w:proofErr w:type="spellEnd"/>
+      <w:r>
+        <w:t>:</w:t>
+      </w:r>
+    </w:p>
+    <w:p>
+      <w:r>
+        <w:t xml:space="preserve">  {{</w:t>
+      </w:r>
+      <w:proofErr w:type="spellStart"/>
+      <w:r>
+        <w:t>data</w:t>
+      </w:r>
+      <w:proofErr w:type="spellEnd"/>
       <w:r>
         <w:t>()</w:t>
       </w:r>
@@ -299,14 +992,59 @@
     <w:p/>
     <w:p>
       <w:r>
-        <w:t xml:space="preserve">  Mapped prices: {{map("price", items)}}</w:t>
-      </w:r>
-    </w:p>
-    <w:p/>
-    <w:p>
-      <w:r>
-        <w:t xml:space="preserve">  9. Utility Functions</w:t>
-      </w:r>
+        <w:t xml:space="preserve">  </w:t>
+      </w:r>
+      <w:proofErr w:type="spellStart"/>
+      <w:r>
+        <w:t>Mapped</w:t>
+      </w:r>
+      <w:proofErr w:type="spellEnd"/>
+      <w:r>
+        <w:t xml:space="preserve"> </w:t>
+      </w:r>
+      <w:proofErr w:type="spellStart"/>
+      <w:r>
+        <w:t>prices</w:t>
+      </w:r>
+      <w:proofErr w:type="spellEnd"/>
+      <w:r>
+        <w:t>: {{</w:t>
+      </w:r>
+      <w:proofErr w:type="spellStart"/>
+      <w:r>
+        <w:t>map</w:t>
+      </w:r>
+      <w:proofErr w:type="spellEnd"/>
+      <w:r>
+        <w:t>("</w:t>
+      </w:r>
+      <w:proofErr w:type="spellStart"/>
+      <w:r>
+        <w:t>price</w:t>
+      </w:r>
+      <w:proofErr w:type="spellEnd"/>
+      <w:r>
+        <w:t xml:space="preserve">", </w:t>
+      </w:r>
+      <w:proofErr w:type="spellStart"/>
+      <w:r>
+        <w:t>items</w:t>
+      </w:r>
+      <w:proofErr w:type="spellEnd"/>
+      <w:r>
+        <w:t>)}}</w:t>
+      </w:r>
+    </w:p>
+    <w:p/>
+    <w:p>
+      <w:r>
+        <w:t xml:space="preserve">  9. Utility </w:t>
+      </w:r>
+      <w:proofErr w:type="spellStart"/>
+      <w:r>
+        <w:t>Functions</w:t>
+      </w:r>
+      <w:proofErr w:type="spellEnd"/>
     </w:p>
     <w:p>
       <w:r>
@@ -316,33 +1054,169 @@
     <w:p/>
     <w:p>
       <w:r>
-        <w:t xml:space="preserve">  Empty check: {{empty(optionalField)}}</w:t>
-      </w:r>
-    </w:p>
-    <w:p>
-      <w:r>
-        <w:t xml:space="preserve">  Contains check: {{contains("apple", fruits)}}</w:t>
-      </w:r>
-    </w:p>
-    <w:p>
-      <w:r>
-        <w:t xml:space="preserve">  Coalesce: {{coalesce(userTitle, defaultTitle, "No Title")}}</w:t>
-      </w:r>
-    </w:p>
-    <w:p/>
-    <w:p>
-      <w:r>
-        <w:t xml:space="preserve">  Range example:</w:t>
-      </w:r>
-    </w:p>
-    <w:p>
-      <w:r>
-        <w:t xml:space="preserve">  {{for num in range(1, 5)}}</w:t>
-      </w:r>
-    </w:p>
-    <w:p>
-      <w:r>
-        <w:t xml:space="preserve">  Number: {{num}}</w:t>
+        <w:t xml:space="preserve">  Empty check: {{</w:t>
+      </w:r>
+      <w:proofErr w:type="spellStart"/>
+      <w:r>
+        <w:t>empty</w:t>
+      </w:r>
+      <w:proofErr w:type="spellEnd"/>
+      <w:r>
+        <w:t>(</w:t>
+      </w:r>
+      <w:proofErr w:type="spellStart"/>
+      <w:r>
+        <w:t>optionalField</w:t>
+      </w:r>
+      <w:proofErr w:type="spellEnd"/>
+      <w:r>
+        <w:t>)}}</w:t>
+      </w:r>
+    </w:p>
+    <w:p>
+      <w:r>
+        <w:t xml:space="preserve">  </w:t>
+      </w:r>
+      <w:proofErr w:type="spellStart"/>
+      <w:r>
+        <w:t>Contains</w:t>
+      </w:r>
+      <w:proofErr w:type="spellEnd"/>
+      <w:r>
+        <w:t xml:space="preserve"> check: {{</w:t>
+      </w:r>
+      <w:proofErr w:type="spellStart"/>
+      <w:r>
+        <w:t>contains</w:t>
+      </w:r>
+      <w:proofErr w:type="spellEnd"/>
+      <w:r>
+        <w:t>("</w:t>
+      </w:r>
+      <w:proofErr w:type="spellStart"/>
+      <w:r>
+        <w:t>apple</w:t>
+      </w:r>
+      <w:proofErr w:type="spellEnd"/>
+      <w:r>
+        <w:t xml:space="preserve">", </w:t>
+      </w:r>
+      <w:proofErr w:type="spellStart"/>
+      <w:r>
+        <w:t>fruits</w:t>
+      </w:r>
+      <w:proofErr w:type="spellEnd"/>
+      <w:r>
+        <w:t>)}}</w:t>
+      </w:r>
+    </w:p>
+    <w:p>
+      <w:r>
+        <w:t xml:space="preserve">  </w:t>
+      </w:r>
+      <w:proofErr w:type="spellStart"/>
+      <w:r>
+        <w:t>Coalesce</w:t>
+      </w:r>
+      <w:proofErr w:type="spellEnd"/>
+      <w:r>
+        <w:t>: {{</w:t>
+      </w:r>
+      <w:proofErr w:type="spellStart"/>
+      <w:r>
+        <w:t>coalesce</w:t>
+      </w:r>
+      <w:proofErr w:type="spellEnd"/>
+      <w:r>
+        <w:t>(</w:t>
+      </w:r>
+      <w:proofErr w:type="spellStart"/>
+      <w:r>
+        <w:t>userTitle</w:t>
+      </w:r>
+      <w:proofErr w:type="spellEnd"/>
+      <w:r>
+        <w:t xml:space="preserve">, </w:t>
+      </w:r>
+      <w:proofErr w:type="spellStart"/>
+      <w:r>
+        <w:t>defaultTitle</w:t>
+      </w:r>
+      <w:proofErr w:type="spellEnd"/>
+      <w:r>
+        <w:t>, "</w:t>
+      </w:r>
+      <w:proofErr w:type="spellStart"/>
+      <w:r>
+        <w:t>No</w:t>
+      </w:r>
+      <w:proofErr w:type="spellEnd"/>
+      <w:r>
+        <w:t xml:space="preserve"> Title")}}</w:t>
+      </w:r>
+    </w:p>
+    <w:p/>
+    <w:p>
+      <w:r>
+        <w:t xml:space="preserve">  Range </w:t>
+      </w:r>
+      <w:proofErr w:type="spellStart"/>
+      <w:r>
+        <w:t>example</w:t>
+      </w:r>
+      <w:proofErr w:type="spellEnd"/>
+      <w:r>
+        <w:t>:</w:t>
+      </w:r>
+    </w:p>
+    <w:p>
+      <w:r>
+        <w:t xml:space="preserve">  {{</w:t>
+      </w:r>
+      <w:proofErr w:type="spellStart"/>
+      <w:r>
+        <w:t>for</w:t>
+      </w:r>
+      <w:proofErr w:type="spellEnd"/>
+      <w:r>
+        <w:t xml:space="preserve"> </w:t>
+      </w:r>
+      <w:proofErr w:type="spellStart"/>
+      <w:r>
+        <w:t>num</w:t>
+      </w:r>
+      <w:proofErr w:type="spellEnd"/>
+      <w:r>
+        <w:t xml:space="preserve"> in </w:t>
+      </w:r>
+      <w:proofErr w:type="spellStart"/>
+      <w:r>
+        <w:t>range</w:t>
+      </w:r>
+      <w:proofErr w:type="spellEnd"/>
+      <w:r>
+        <w:t>(1, 5)}}</w:t>
+      </w:r>
+    </w:p>
+    <w:p>
+      <w:r>
+        <w:t xml:space="preserve">  </w:t>
+      </w:r>
+      <w:proofErr w:type="spellStart"/>
+      <w:r>
+        <w:t>Number</w:t>
+      </w:r>
+      <w:proofErr w:type="spellEnd"/>
+      <w:r>
+        <w:t>: {{</w:t>
+      </w:r>
+      <w:proofErr w:type="spellStart"/>
+      <w:r>
+        <w:t>num</w:t>
+      </w:r>
+      <w:proofErr w:type="spellEnd"/>
+      <w:r>
+        <w:t>}}</w:t>
       </w:r>
     </w:p>
     <w:p>
@@ -353,7 +1227,47 @@
     <w:p/>
     <w:p>
       <w:r>
-        <w:t xml:space="preserve">  Switch example: {{switch(status, "active", "✓ Active", "inactive", "</w:t>
+        <w:t xml:space="preserve">  Switch </w:t>
+      </w:r>
+      <w:proofErr w:type="spellStart"/>
+      <w:r>
+        <w:t>example</w:t>
+      </w:r>
+      <w:proofErr w:type="spellEnd"/>
+      <w:r>
+        <w:t>: {{switch(</w:t>
+      </w:r>
+      <w:proofErr w:type="spellStart"/>
+      <w:r>
+        <w:t>status</w:t>
+      </w:r>
+      <w:proofErr w:type="spellEnd"/>
+      <w:r>
+        <w:t>, "</w:t>
+      </w:r>
+      <w:proofErr w:type="spellStart"/>
+      <w:r>
+        <w:t>active</w:t>
+      </w:r>
+      <w:proofErr w:type="spellEnd"/>
+      <w:r>
+        <w:t xml:space="preserve">", "✓ </w:t>
+      </w:r>
+      <w:proofErr w:type="spellStart"/>
+      <w:r>
+        <w:t>Active</w:t>
+      </w:r>
+      <w:proofErr w:type="spellEnd"/>
+      <w:r>
+        <w:t>", "</w:t>
+      </w:r>
+      <w:proofErr w:type="spellStart"/>
+      <w:r>
+        <w:t>inactive</w:t>
+      </w:r>
+      <w:proofErr w:type="spellEnd"/>
+      <w:r>
+        <w:t>", "</w:t>
       </w:r>
       <w:r>
         <w:rPr>
@@ -362,7 +1276,23 @@
         <w:t>✗</w:t>
       </w:r>
       <w:r>
-        <w:t xml:space="preserve"> Inactive", "pending", "</w:t>
+        <w:t xml:space="preserve"> </w:t>
+      </w:r>
+      <w:proofErr w:type="spellStart"/>
+      <w:r>
+        <w:t>Inactive</w:t>
+      </w:r>
+      <w:proofErr w:type="spellEnd"/>
+      <w:r>
+        <w:t>", "</w:t>
+      </w:r>
+      <w:proofErr w:type="spellStart"/>
+      <w:r>
+        <w:t>pending</w:t>
+      </w:r>
+      <w:proofErr w:type="spellEnd"/>
+      <w:r>
+        <w:t>", "</w:t>
       </w:r>
       <w:r>
         <w:rPr>
@@ -371,14 +1301,35 @@
         <w:t>⏳</w:t>
       </w:r>
       <w:r>
-        <w:t xml:space="preserve"> Pending", "Unknown")}}</w:t>
-      </w:r>
-    </w:p>
-    <w:p/>
-    <w:p>
-      <w:r>
-        <w:t xml:space="preserve">  10. String Functions</w:t>
-      </w:r>
+        <w:t xml:space="preserve"> </w:t>
+      </w:r>
+      <w:proofErr w:type="spellStart"/>
+      <w:r>
+        <w:t>Pending</w:t>
+      </w:r>
+      <w:proofErr w:type="spellEnd"/>
+      <w:r>
+        <w:t>", "</w:t>
+      </w:r>
+      <w:proofErr w:type="spellStart"/>
+      <w:r>
+        <w:t>Unknown</w:t>
+      </w:r>
+      <w:proofErr w:type="spellEnd"/>
+      <w:r>
+        <w:t>")}}</w:t>
+      </w:r>
+    </w:p>
+    <w:p/>
+    <w:p>
+      <w:r>
+        <w:t xml:space="preserve">  10. String </w:t>
+      </w:r>
+      <w:proofErr w:type="spellStart"/>
+      <w:r>
+        <w:t>Functions</w:t>
+      </w:r>
+      <w:proofErr w:type="spellEnd"/>
     </w:p>
     <w:p>
       <w:r>
@@ -388,24 +1339,149 @@
     <w:p/>
     <w:p>
       <w:r>
-        <w:t xml:space="preserve">  Replace: {{replace(description, "old", "new")}}</w:t>
-      </w:r>
-    </w:p>
-    <w:p>
-      <w:r>
-        <w:t xml:space="preserve">  Length of name: {{length(name)}}</w:t>
-      </w:r>
-    </w:p>
-    <w:p>
-      <w:r>
-        <w:t xml:space="preserve">  Join with "and": {{joinAnd(features, ", ", " and ")}}</w:t>
-      </w:r>
-    </w:p>
-    <w:p/>
-    <w:p>
-      <w:r>
-        <w:t xml:space="preserve">  11. Number Formatting</w:t>
-      </w:r>
+        <w:t xml:space="preserve">  </w:t>
+      </w:r>
+      <w:proofErr w:type="spellStart"/>
+      <w:r>
+        <w:t>Replace</w:t>
+      </w:r>
+      <w:proofErr w:type="spellEnd"/>
+      <w:r>
+        <w:t>: {{</w:t>
+      </w:r>
+      <w:proofErr w:type="spellStart"/>
+      <w:r>
+        <w:t>replace</w:t>
+      </w:r>
+      <w:proofErr w:type="spellEnd"/>
+      <w:r>
+        <w:t>(</w:t>
+      </w:r>
+      <w:proofErr w:type="spellStart"/>
+      <w:r>
+        <w:t>description</w:t>
+      </w:r>
+      <w:proofErr w:type="spellEnd"/>
+      <w:r>
+        <w:t>, "</w:t>
+      </w:r>
+      <w:proofErr w:type="spellStart"/>
+      <w:r>
+        <w:t>old</w:t>
+      </w:r>
+      <w:proofErr w:type="spellEnd"/>
+      <w:r>
+        <w:t>", "</w:t>
+      </w:r>
+      <w:proofErr w:type="spellStart"/>
+      <w:r>
+        <w:t>new</w:t>
+      </w:r>
+      <w:proofErr w:type="spellEnd"/>
+      <w:r>
+        <w:t>")}}</w:t>
+      </w:r>
+    </w:p>
+    <w:p>
+      <w:r>
+        <w:t xml:space="preserve">  </w:t>
+      </w:r>
+      <w:proofErr w:type="spellStart"/>
+      <w:r>
+        <w:t>Length</w:t>
+      </w:r>
+      <w:proofErr w:type="spellEnd"/>
+      <w:r>
+        <w:t xml:space="preserve"> </w:t>
+      </w:r>
+      <w:proofErr w:type="spellStart"/>
+      <w:r>
+        <w:t>of</w:t>
+      </w:r>
+      <w:proofErr w:type="spellEnd"/>
+      <w:r>
+        <w:t xml:space="preserve"> </w:t>
+      </w:r>
+      <w:proofErr w:type="spellStart"/>
+      <w:r>
+        <w:t>name</w:t>
+      </w:r>
+      <w:proofErr w:type="spellEnd"/>
+      <w:r>
+        <w:t>: {{</w:t>
+      </w:r>
+      <w:proofErr w:type="spellStart"/>
+      <w:r>
+        <w:t>length</w:t>
+      </w:r>
+      <w:proofErr w:type="spellEnd"/>
+      <w:r>
+        <w:t>(</w:t>
+      </w:r>
+      <w:proofErr w:type="spellStart"/>
+      <w:r>
+        <w:t>name</w:t>
+      </w:r>
+      <w:proofErr w:type="spellEnd"/>
+      <w:r>
+        <w:t>)}}</w:t>
+      </w:r>
+    </w:p>
+    <w:p>
+      <w:r>
+        <w:t xml:space="preserve">  </w:t>
+      </w:r>
+      <w:proofErr w:type="spellStart"/>
+      <w:r>
+        <w:t>Join</w:t>
+      </w:r>
+      <w:proofErr w:type="spellEnd"/>
+      <w:r>
+        <w:t xml:space="preserve"> </w:t>
+      </w:r>
+      <w:proofErr w:type="spellStart"/>
+      <w:r>
+        <w:t>with</w:t>
+      </w:r>
+      <w:proofErr w:type="spellEnd"/>
+      <w:r>
+        <w:t xml:space="preserve"> "and": {{</w:t>
+      </w:r>
+      <w:proofErr w:type="spellStart"/>
+      <w:r>
+        <w:t>joinAnd</w:t>
+      </w:r>
+      <w:proofErr w:type="spellEnd"/>
+      <w:r>
+        <w:t>(</w:t>
+      </w:r>
+      <w:proofErr w:type="spellStart"/>
+      <w:r>
+        <w:t>features</w:t>
+      </w:r>
+      <w:proofErr w:type="spellEnd"/>
+      <w:r>
+        <w:t>, ", ", " and ")}}</w:t>
+      </w:r>
+    </w:p>
+    <w:p/>
+    <w:p>
+      <w:r>
+        <w:t xml:space="preserve">  11. </w:t>
+      </w:r>
+      <w:proofErr w:type="spellStart"/>
+      <w:r>
+        <w:t>Number</w:t>
+      </w:r>
+      <w:proofErr w:type="spellEnd"/>
+      <w:r>
+        <w:t xml:space="preserve"> </w:t>
+      </w:r>
+      <w:proofErr w:type="spellStart"/>
+      <w:r>
+        <w:t>Formatting</w:t>
+      </w:r>
+      <w:proofErr w:type="spellEnd"/>
     </w:p>
     <w:p>
       <w:r>
@@ -415,19 +1491,72 @@
     <w:p/>
     <w:p>
       <w:r>
-        <w:t xml:space="preserve">  Locale formatting: {{formatWithLocale("fr-FR", "%.2f", 1234.56)}}</w:t>
-      </w:r>
-    </w:p>
-    <w:p>
-      <w:r>
-        <w:t xml:space="preserve">  German formatting: {{formatWithLocale("de-DE", "%.2f", 1234.56)}}</w:t>
-      </w:r>
-    </w:p>
-    <w:p/>
-    <w:p>
-      <w:r>
-        <w:t xml:space="preserve">  12. Document Operations</w:t>
-      </w:r>
+        <w:t xml:space="preserve">  Locale </w:t>
+      </w:r>
+      <w:proofErr w:type="spellStart"/>
+      <w:r>
+        <w:t>formatting</w:t>
+      </w:r>
+      <w:proofErr w:type="spellEnd"/>
+      <w:r>
+        <w:t>: {{</w:t>
+      </w:r>
+      <w:proofErr w:type="spellStart"/>
+      <w:r>
+        <w:t>formatWithLocale</w:t>
+      </w:r>
+      <w:proofErr w:type="spellEnd"/>
+      <w:r>
+        <w:t>("</w:t>
+      </w:r>
+      <w:proofErr w:type="spellStart"/>
+      <w:r>
+        <w:t>fr</w:t>
+      </w:r>
+      <w:proofErr w:type="spellEnd"/>
+      <w:r>
+        <w:t>-FR", "%.2f", 1234.56)}}</w:t>
+      </w:r>
+    </w:p>
+    <w:p>
+      <w:r>
+        <w:t xml:space="preserve">  German </w:t>
+      </w:r>
+      <w:proofErr w:type="spellStart"/>
+      <w:r>
+        <w:t>formatting</w:t>
+      </w:r>
+      <w:proofErr w:type="spellEnd"/>
+      <w:r>
+        <w:t>: {{</w:t>
+      </w:r>
+      <w:proofErr w:type="spellStart"/>
+      <w:r>
+        <w:t>formatWithLocale</w:t>
+      </w:r>
+      <w:proofErr w:type="spellEnd"/>
+      <w:r>
+        <w:t>("de-DE", "%.2f", 1234.56)}}</w:t>
+      </w:r>
+    </w:p>
+    <w:p/>
+    <w:p>
+      <w:r>
+        <w:t xml:space="preserve">  12. </w:t>
+      </w:r>
+      <w:proofErr w:type="spellStart"/>
+      <w:r>
+        <w:t>Document</w:t>
+      </w:r>
+      <w:proofErr w:type="spellEnd"/>
+      <w:r>
+        <w:t xml:space="preserve"> </w:t>
+      </w:r>
+      <w:proofErr w:type="spellStart"/>
+      <w:r>
+        <w:t>Operations</w:t>
+      </w:r>
+      <w:proofErr w:type="spellEnd"/>
     </w:p>
     <w:p>
       <w:r>
@@ -437,13 +1566,26 @@
     <w:p/>
     <w:p>
       <w:r>
-        <w:t xml:space="preserve">  Page break follows:</w:t>
-      </w:r>
-    </w:p>
-    <w:p>
-      <w:r>
-        <w:t xml:space="preserve">  {{pageBreak</w:t>
-      </w:r>
+        <w:t xml:space="preserve">  Page break </w:t>
+      </w:r>
+      <w:proofErr w:type="spellStart"/>
+      <w:r>
+        <w:t>follows</w:t>
+      </w:r>
+      <w:proofErr w:type="spellEnd"/>
+      <w:r>
+        <w:t>:</w:t>
+      </w:r>
+    </w:p>
+    <w:p>
+      <w:r>
+        <w:t xml:space="preserve">  {{</w:t>
+      </w:r>
+      <w:proofErr w:type="spellStart"/>
+      <w:r>
+        <w:t>pageBreak</w:t>
+      </w:r>
+      <w:proofErr w:type="spellEnd"/>
       <w:r>
         <w:t>()</w:t>
       </w:r>
@@ -454,14 +1596,51 @@
     <w:p/>
     <w:p>
       <w:r>
-        <w:t xml:space="preserve">  Raw XML injection: {{xml("&lt;w:br/&gt;&lt;w:br/&gt;")}}</w:t>
-      </w:r>
-    </w:p>
-    <w:p/>
-    <w:p>
-      <w:r>
-        <w:t xml:space="preserve">  13. Table Operations</w:t>
-      </w:r>
+        <w:t xml:space="preserve">  Raw XML </w:t>
+      </w:r>
+      <w:proofErr w:type="spellStart"/>
+      <w:r>
+        <w:t>injection</w:t>
+      </w:r>
+      <w:proofErr w:type="spellEnd"/>
+      <w:r>
+        <w:t>: {{</w:t>
+      </w:r>
+      <w:proofErr w:type="spellStart"/>
+      <w:r>
+        <w:t>xml</w:t>
+      </w:r>
+      <w:proofErr w:type="spellEnd"/>
+      <w:r>
+        <w:t>("&lt;</w:t>
+      </w:r>
+      <w:proofErr w:type="spellStart"/>
+      <w:r>
+        <w:t>w:br</w:t>
+      </w:r>
+      <w:proofErr w:type="spellEnd"/>
+      <w:r>
+        <w:t>/&gt;&lt;</w:t>
+      </w:r>
+      <w:proofErr w:type="spellStart"/>
+      <w:r>
+        <w:t>w:br</w:t>
+      </w:r>
+      <w:proofErr w:type="spellEnd"/>
+      <w:r>
+        <w:t>/&gt;")}}</w:t>
+      </w:r>
+    </w:p>
+    <w:p/>
+    <w:p>
+      <w:r>
+        <w:t xml:space="preserve">  13. Table </w:t>
+      </w:r>
+      <w:proofErr w:type="spellStart"/>
+      <w:r>
+        <w:t>Operations</w:t>
+      </w:r>
+      <w:proofErr w:type="spellEnd"/>
     </w:p>
     <w:p>
       <w:r>
@@ -487,9 +1666,11 @@
             <w:tcW w:w="1812" w:type="dxa"/>
           </w:tcPr>
           <w:p>
+            <w:proofErr w:type="spellStart"/>
             <w:r>
               <w:t>Product</w:t>
             </w:r>
+            <w:proofErr w:type="spellEnd"/>
           </w:p>
         </w:tc>
         <w:tc>
@@ -530,7 +1711,31 @@
           </w:tcPr>
           <w:p>
             <w:r>
-              <w:t xml:space="preserve">  {{for product in products}}</w:t>
+              <w:t xml:space="preserve">  {{</w:t>
+            </w:r>
+            <w:proofErr w:type="spellStart"/>
+            <w:r>
+              <w:t>for</w:t>
+            </w:r>
+            <w:proofErr w:type="spellEnd"/>
+            <w:r>
+              <w:t xml:space="preserve"> </w:t>
+            </w:r>
+            <w:proofErr w:type="spellStart"/>
+            <w:r>
+              <w:t>product</w:t>
+            </w:r>
+            <w:proofErr w:type="spellEnd"/>
+            <w:r>
+              <w:t xml:space="preserve"> in </w:t>
+            </w:r>
+            <w:proofErr w:type="spellStart"/>
+            <w:r>
+              <w:t>products</w:t>
+            </w:r>
+            <w:proofErr w:type="spellEnd"/>
+            <w:r>
+              <w:t>}}</w:t>
             </w:r>
           </w:p>
         </w:tc>
@@ -570,7 +1775,15 @@
           </w:tcPr>
           <w:p>
             <w:r>
-              <w:t>{{product.price}}</w:t>
+              <w:t>{{</w:t>
+            </w:r>
+            <w:proofErr w:type="spellStart"/>
+            <w:r>
+              <w:t>product.price</w:t>
+            </w:r>
+            <w:proofErr w:type="spellEnd"/>
+            <w:r>
+              <w:t>}}</w:t>
             </w:r>
           </w:p>
         </w:tc>
@@ -580,7 +1793,15 @@
           </w:tcPr>
           <w:p>
             <w:r>
-              <w:t>{{product.stock}}</w:t>
+              <w:t>{{</w:t>
+            </w:r>
+            <w:proofErr w:type="spellStart"/>
+            <w:r>
+              <w:t>product.stock</w:t>
+            </w:r>
+            <w:proofErr w:type="spellEnd"/>
+            <w:r>
+              <w:t>}}</w:t>
             </w:r>
           </w:p>
         </w:tc>
@@ -590,8 +1811,29 @@
           </w:tcPr>
           <w:p>
             <w:r>
-              <w:t>{{if product.stock == 0}}{{hideRow</w:t>
-            </w:r>
+              <w:t>{{</w:t>
+            </w:r>
+            <w:proofErr w:type="spellStart"/>
+            <w:r>
+              <w:t>if</w:t>
+            </w:r>
+            <w:proofErr w:type="spellEnd"/>
+            <w:r>
+              <w:t xml:space="preserve"> </w:t>
+            </w:r>
+            <w:proofErr w:type="spellStart"/>
+            <w:r>
+              <w:t>product.stock</w:t>
+            </w:r>
+            <w:proofErr w:type="spellEnd"/>
+            <w:r>
+              <w:t xml:space="preserve"> == 0}}{{</w:t>
+            </w:r>
+            <w:proofErr w:type="spellStart"/>
+            <w:r>
+              <w:t>hideRow</w:t>
+            </w:r>
+            <w:proofErr w:type="spellEnd"/>
             <w:r>
               <w:t>()</w:t>
             </w:r>
@@ -639,7 +1881,23 @@
         <w:pStyle w:val="berschrift2"/>
       </w:pPr>
       <w:r>
-        <w:t xml:space="preserve">  Show quarterly data:</w:t>
+        <w:t xml:space="preserve">  Show </w:t>
+      </w:r>
+      <w:proofErr w:type="spellStart"/>
+      <w:r>
+        <w:t>quarterly</w:t>
+      </w:r>
+      <w:proofErr w:type="spellEnd"/>
+      <w:r>
+        <w:t xml:space="preserve"> </w:t>
+      </w:r>
+      <w:proofErr w:type="spellStart"/>
+      <w:r>
+        <w:t>data</w:t>
+      </w:r>
+      <w:proofErr w:type="spellEnd"/>
+      <w:r>
+        <w:t>:</w:t>
       </w:r>
     </w:p>
     <w:p>
@@ -670,9 +1928,11 @@
             <w:tcW w:w="620" w:type="dxa"/>
           </w:tcPr>
           <w:p>
+            <w:proofErr w:type="spellStart"/>
             <w:r>
               <w:t>Quarter</w:t>
             </w:r>
+            <w:proofErr w:type="spellEnd"/>
           </w:p>
         </w:tc>
         <w:tc>
@@ -681,8 +1941,29 @@
           </w:tcPr>
           <w:p>
             <w:r>
-              <w:t>{{unless hideQ1}}Q1{{else}}{{hideColumn</w:t>
-            </w:r>
+              <w:t>{{</w:t>
+            </w:r>
+            <w:proofErr w:type="spellStart"/>
+            <w:r>
+              <w:t>unless</w:t>
+            </w:r>
+            <w:proofErr w:type="spellEnd"/>
+            <w:r>
+              <w:t xml:space="preserve"> hideQ1}}Q1{{</w:t>
+            </w:r>
+            <w:proofErr w:type="spellStart"/>
+            <w:r>
+              <w:t>else</w:t>
+            </w:r>
+            <w:proofErr w:type="spellEnd"/>
+            <w:r>
+              <w:t>}}{{</w:t>
+            </w:r>
+            <w:proofErr w:type="spellStart"/>
+            <w:r>
+              <w:t>hideColumn</w:t>
+            </w:r>
+            <w:proofErr w:type="spellEnd"/>
             <w:r>
               <w:t>()</w:t>
             </w:r>
@@ -697,13 +1978,45 @@
           </w:tcPr>
           <w:p>
             <w:r>
-              <w:t>{{unless hideQ2}}Q2{{else}}{{hideColumn(</w:t>
+              <w:t>{{</w:t>
+            </w:r>
+            <w:proofErr w:type="spellStart"/>
+            <w:r>
+              <w:t>unless</w:t>
+            </w:r>
+            <w:proofErr w:type="spellEnd"/>
+            <w:r>
+              <w:t xml:space="preserve"> hideQ2}}Q2{{</w:t>
+            </w:r>
+            <w:proofErr w:type="spellStart"/>
+            <w:r>
+              <w:t>else</w:t>
+            </w:r>
+            <w:proofErr w:type="spellEnd"/>
+            <w:r>
+              <w:t>}}{{</w:t>
+            </w:r>
+            <w:proofErr w:type="spellStart"/>
+            <w:r>
+              <w:t>hideColumn</w:t>
+            </w:r>
+            <w:proofErr w:type="spellEnd"/>
+            <w:r>
+              <w:t>(</w:t>
             </w:r>
             <w:r>
               <w:t>2</w:t>
             </w:r>
             <w:r>
-              <w:t>, "redistribute")}}{{end}}</w:t>
+              <w:t>, "</w:t>
+            </w:r>
+            <w:proofErr w:type="spellStart"/>
+            <w:r>
+              <w:t>redistribute</w:t>
+            </w:r>
+            <w:proofErr w:type="spellEnd"/>
+            <w:r>
+              <w:t>")}}{{end}}</w:t>
             </w:r>
           </w:p>
         </w:tc>
@@ -713,7 +2026,31 @@
           </w:tcPr>
           <w:p>
             <w:r>
-              <w:t>{{unless hideQ3}}Q3{{else}}{{hideColumn(</w:t>
+              <w:t>{{</w:t>
+            </w:r>
+            <w:proofErr w:type="spellStart"/>
+            <w:r>
+              <w:t>unless</w:t>
+            </w:r>
+            <w:proofErr w:type="spellEnd"/>
+            <w:r>
+              <w:t xml:space="preserve"> hideQ3}}Q3{{</w:t>
+            </w:r>
+            <w:proofErr w:type="spellStart"/>
+            <w:r>
+              <w:t>else</w:t>
+            </w:r>
+            <w:proofErr w:type="spellEnd"/>
+            <w:r>
+              <w:t>}}{{</w:t>
+            </w:r>
+            <w:proofErr w:type="spellStart"/>
+            <w:r>
+              <w:t>hideColumn</w:t>
+            </w:r>
+            <w:proofErr w:type="spellEnd"/>
+            <w:r>
+              <w:t>(</w:t>
             </w:r>
             <w:r>
               <w:t>3</w:t>
@@ -729,13 +2066,45 @@
           </w:tcPr>
           <w:p>
             <w:r>
-              <w:t>{{unless hideQ4}}Q4{{else}}{{hideColumn(</w:t>
+              <w:t>{{</w:t>
+            </w:r>
+            <w:proofErr w:type="spellStart"/>
+            <w:r>
+              <w:t>unless</w:t>
+            </w:r>
+            <w:proofErr w:type="spellEnd"/>
+            <w:r>
+              <w:t xml:space="preserve"> hideQ4}}Q4{{</w:t>
+            </w:r>
+            <w:proofErr w:type="spellStart"/>
+            <w:r>
+              <w:t>else</w:t>
+            </w:r>
+            <w:proofErr w:type="spellEnd"/>
+            <w:r>
+              <w:t>}}{{</w:t>
+            </w:r>
+            <w:proofErr w:type="spellStart"/>
+            <w:r>
+              <w:t>hideColumn</w:t>
+            </w:r>
+            <w:proofErr w:type="spellEnd"/>
+            <w:r>
+              <w:t>(</w:t>
             </w:r>
             <w:r>
               <w:t>4</w:t>
             </w:r>
             <w:r>
-              <w:t>, "fixed")}}{{end}}</w:t>
+              <w:t>, "</w:t>
+            </w:r>
+            <w:proofErr w:type="spellStart"/>
+            <w:r>
+              <w:t>fixed</w:t>
+            </w:r>
+            <w:proofErr w:type="spellEnd"/>
+            <w:r>
+              <w:t>")}}{{end}}</w:t>
             </w:r>
           </w:p>
         </w:tc>
@@ -796,32 +2165,82 @@
     <w:p/>
     <w:p>
       <w:r>
-        <w:t>14. Product in 1 Paragraph but 3 lines</w:t>
-      </w:r>
-    </w:p>
-    <w:p/>
-    <w:p>
-      <w:r>
-        <w:t>{{age }}</w:t>
+        <w:t xml:space="preserve">14. </w:t>
+      </w:r>
+      <w:proofErr w:type="spellStart"/>
+      <w:r>
+        <w:t>Product</w:t>
+      </w:r>
+      <w:proofErr w:type="spellEnd"/>
+      <w:r>
+        <w:t xml:space="preserve"> in 1 Paragraph but 3 </w:t>
+      </w:r>
+      <w:proofErr w:type="spellStart"/>
+      <w:r>
+        <w:t>lines</w:t>
+      </w:r>
+      <w:proofErr w:type="spellEnd"/>
+    </w:p>
+    <w:p/>
+    <w:p>
+      <w:r>
+        <w:t>{{</w:t>
+      </w:r>
+      <w:proofErr w:type="spellStart"/>
+      <w:r>
+        <w:t>age</w:t>
+      </w:r>
+      <w:proofErr w:type="spellEnd"/>
+      <w:r>
+        <w:t xml:space="preserve"> }}</w:t>
       </w:r>
       <w:r>
         <w:br/>
-        <w:t>{{hasID }}</w:t>
+        <w:t>{{</w:t>
+      </w:r>
+      <w:proofErr w:type="spellStart"/>
+      <w:r>
+        <w:t>hasID</w:t>
+      </w:r>
+      <w:proofErr w:type="spellEnd"/>
+      <w:r>
+        <w:t xml:space="preserve"> }}</w:t>
       </w:r>
       <w:r>
         <w:br/>
-        <w:t>{{isVIP}}</w:t>
+        <w:t>{{</w:t>
+      </w:r>
+      <w:proofErr w:type="spellStart"/>
+      <w:r>
+        <w:t>isVIP</w:t>
+      </w:r>
+      <w:proofErr w:type="spellEnd"/>
+      <w:r>
+        <w:t>}}</w:t>
       </w:r>
       <w:r>
         <w:br/>
-        <w:t>{{discount}}</w:t>
-      </w:r>
-    </w:p>
-    <w:p/>
-    <w:p>
-      <w:r>
-        <w:t xml:space="preserve">  15. Link Operations</w:t>
-      </w:r>
+        <w:t>{{</w:t>
+      </w:r>
+      <w:proofErr w:type="spellStart"/>
+      <w:r>
+        <w:t>discount</w:t>
+      </w:r>
+      <w:proofErr w:type="spellEnd"/>
+      <w:r>
+        <w:t>}}</w:t>
+      </w:r>
+    </w:p>
+    <w:p/>
+    <w:p>
+      <w:r>
+        <w:t xml:space="preserve">  15. Link </w:t>
+      </w:r>
+      <w:proofErr w:type="spellStart"/>
+      <w:r>
+        <w:t>Operations</w:t>
+      </w:r>
+      <w:proofErr w:type="spellEnd"/>
     </w:p>
     <w:p>
       <w:r>
@@ -838,38 +2257,105 @@
           <w:rPr>
             <w:rStyle w:val="Hyperlink"/>
           </w:rPr>
-          <w:t>Click here Bro</w:t>
+          <w:t xml:space="preserve">Click </w:t>
         </w:r>
-      </w:hyperlink>
-      <w:r>
-        <w:t>{{</w:t>
-      </w:r>
-      <w:r>
-        <w:t>replaceLink(newWebsiteUrl)</w:t>
-      </w:r>
-      <w:r>
-        <w:t>}}</w:t>
-      </w:r>
-    </w:p>
-    <w:p/>
-    <w:p>
-      <w:r>
-        <w:t xml:space="preserve">Another Hyperling: </w:t>
-      </w:r>
-      <w:hyperlink r:id="rId5" w:history="1">
+        <w:proofErr w:type="spellStart"/>
         <w:r>
           <w:rPr>
             <w:rStyle w:val="Hyperlink"/>
           </w:rPr>
-          <w:t>Dont Replace This</w:t>
+          <w:t>here</w:t>
+        </w:r>
+        <w:proofErr w:type="spellEnd"/>
+        <w:r>
+          <w:rPr>
+            <w:rStyle w:val="Hyperlink"/>
+          </w:rPr>
+          <w:t xml:space="preserve"> Bro</w:t>
         </w:r>
       </w:hyperlink>
-    </w:p>
-    <w:p/>
-    <w:p>
-      <w:r>
-        <w:t xml:space="preserve">  16. Fragment Inclusion</w:t>
-      </w:r>
+      <w:r>
+        <w:t>{{</w:t>
+      </w:r>
+      <w:proofErr w:type="spellStart"/>
+      <w:r>
+        <w:t>replaceLink</w:t>
+      </w:r>
+      <w:proofErr w:type="spellEnd"/>
+      <w:r>
+        <w:t>(</w:t>
+      </w:r>
+      <w:proofErr w:type="spellStart"/>
+      <w:r>
+        <w:t>newWebsiteUrl</w:t>
+      </w:r>
+      <w:proofErr w:type="spellEnd"/>
+      <w:r>
+        <w:t>)</w:t>
+      </w:r>
+      <w:r>
+        <w:t>}}</w:t>
+      </w:r>
+    </w:p>
+    <w:p/>
+    <w:p>
+      <w:proofErr w:type="spellStart"/>
+      <w:r>
+        <w:t>Another</w:t>
+      </w:r>
+      <w:proofErr w:type="spellEnd"/>
+      <w:r>
+        <w:t xml:space="preserve"> </w:t>
+      </w:r>
+      <w:proofErr w:type="spellStart"/>
+      <w:r>
+        <w:t>Hyperling</w:t>
+      </w:r>
+      <w:proofErr w:type="spellEnd"/>
+      <w:r>
+        <w:t xml:space="preserve">: </w:t>
+      </w:r>
+      <w:hyperlink r:id="rId5" w:history="1">
+        <w:proofErr w:type="spellStart"/>
+        <w:r>
+          <w:rPr>
+            <w:rStyle w:val="Hyperlink"/>
+          </w:rPr>
+          <w:t>Dont</w:t>
+        </w:r>
+        <w:proofErr w:type="spellEnd"/>
+        <w:r>
+          <w:rPr>
+            <w:rStyle w:val="Hyperlink"/>
+          </w:rPr>
+          <w:t xml:space="preserve"> </w:t>
+        </w:r>
+        <w:proofErr w:type="spellStart"/>
+        <w:r>
+          <w:rPr>
+            <w:rStyle w:val="Hyperlink"/>
+          </w:rPr>
+          <w:t>Replace</w:t>
+        </w:r>
+        <w:proofErr w:type="spellEnd"/>
+        <w:r>
+          <w:rPr>
+            <w:rStyle w:val="Hyperlink"/>
+          </w:rPr>
+          <w:t xml:space="preserve"> This</w:t>
+        </w:r>
+      </w:hyperlink>
+    </w:p>
+    <w:p/>
+    <w:p>
+      <w:r>
+        <w:t xml:space="preserve">  16. Fragment </w:t>
+      </w:r>
+      <w:proofErr w:type="spellStart"/>
+      <w:r>
+        <w:t>Inclusion</w:t>
+      </w:r>
+      <w:proofErr w:type="spellEnd"/>
     </w:p>
     <w:p>
       <w:r>
@@ -879,30 +2365,113 @@
     <w:p/>
     <w:p>
       <w:r>
-        <w:t xml:space="preserve">  Header fragment:</w:t>
-      </w:r>
-    </w:p>
-    <w:p>
-      <w:r>
-        <w:t xml:space="preserve">  {{include "header"}}</w:t>
-      </w:r>
-    </w:p>
-    <w:p/>
-    <w:p>
-      <w:r>
-        <w:t xml:space="preserve">  Footer fragment:</w:t>
-      </w:r>
-    </w:p>
-    <w:p>
-      <w:r>
-        <w:t xml:space="preserve">  {{include "footer"}}</w:t>
-      </w:r>
-    </w:p>
-    <w:p/>
-    <w:p>
-      <w:r>
-        <w:t xml:space="preserve">  Complex Expressions Example</w:t>
-      </w:r>
+        <w:t xml:space="preserve">  Header </w:t>
+      </w:r>
+      <w:proofErr w:type="spellStart"/>
+      <w:r>
+        <w:t>fragment</w:t>
+      </w:r>
+      <w:proofErr w:type="spellEnd"/>
+      <w:r>
+        <w:t>:</w:t>
+      </w:r>
+    </w:p>
+    <w:p>
+      <w:r>
+        <w:t xml:space="preserve">  {{</w:t>
+      </w:r>
+      <w:proofErr w:type="spellStart"/>
+      <w:r>
+        <w:t>include</w:t>
+      </w:r>
+      <w:proofErr w:type="spellEnd"/>
+      <w:r>
+        <w:t xml:space="preserve"> </w:t>
+      </w:r>
+      <w:r>
+        <w:t>„</w:t>
+      </w:r>
+      <w:proofErr w:type="spellStart"/>
+      <w:r>
+        <w:t>header</w:t>
+      </w:r>
+      <w:proofErr w:type="spellEnd"/>
+      <w:r>
+        <w:t>“</w:t>
+      </w:r>
+      <w:r>
+        <w:t>}}</w:t>
+      </w:r>
+    </w:p>
+    <w:p/>
+    <w:p>
+      <w:r>
+        <w:t xml:space="preserve">  </w:t>
+      </w:r>
+      <w:proofErr w:type="spellStart"/>
+      <w:r>
+        <w:t>Footer</w:t>
+      </w:r>
+      <w:proofErr w:type="spellEnd"/>
+      <w:r>
+        <w:t xml:space="preserve"> </w:t>
+      </w:r>
+      <w:proofErr w:type="spellStart"/>
+      <w:r>
+        <w:t>fragment</w:t>
+      </w:r>
+      <w:proofErr w:type="spellEnd"/>
+      <w:r>
+        <w:t>:</w:t>
+      </w:r>
+    </w:p>
+    <w:p>
+      <w:r>
+        <w:t xml:space="preserve">  {{</w:t>
+      </w:r>
+      <w:proofErr w:type="spellStart"/>
+      <w:r>
+        <w:t>include</w:t>
+      </w:r>
+      <w:proofErr w:type="spellEnd"/>
+      <w:r>
+        <w:t xml:space="preserve"> "</w:t>
+      </w:r>
+      <w:proofErr w:type="spellStart"/>
+      <w:r>
+        <w:t>footer</w:t>
+      </w:r>
+      <w:proofErr w:type="spellEnd"/>
+      <w:r>
+        <w:t>"}}</w:t>
+      </w:r>
+    </w:p>
+    <w:p/>
+    <w:p>
+      <w:r>
+        <w:t xml:space="preserve">  </w:t>
+      </w:r>
+      <w:proofErr w:type="spellStart"/>
+      <w:r>
+        <w:t>Complex</w:t>
+      </w:r>
+      <w:proofErr w:type="spellEnd"/>
+      <w:r>
+        <w:t xml:space="preserve"> </w:t>
+      </w:r>
+      <w:proofErr w:type="spellStart"/>
+      <w:r>
+        <w:t>Expressions</w:t>
+      </w:r>
+      <w:proofErr w:type="spellEnd"/>
+      <w:r>
+        <w:t xml:space="preserve"> </w:t>
+      </w:r>
+      <w:proofErr w:type="spellStart"/>
+      <w:r>
+        <w:t>Example</w:t>
+      </w:r>
+      <w:proofErr w:type="spellEnd"/>
     </w:p>
     <w:p>
       <w:r>
@@ -912,13 +2481,77 @@
     <w:p/>
     <w:p>
       <w:r>
-        <w:t xml:space="preserve">  Advanced calculation: {{((basePrice * quantity) - discount) * (1 + taxRate / 100)}}</w:t>
-      </w:r>
-    </w:p>
-    <w:p/>
-    <w:p>
-      <w:r>
-        <w:t xml:space="preserve">  Combined conditions: </w:t>
+        <w:t xml:space="preserve">  </w:t>
+      </w:r>
+      <w:proofErr w:type="spellStart"/>
+      <w:r>
+        <w:t>Advanced</w:t>
+      </w:r>
+      <w:proofErr w:type="spellEnd"/>
+      <w:r>
+        <w:t xml:space="preserve"> </w:t>
+      </w:r>
+      <w:proofErr w:type="spellStart"/>
+      <w:r>
+        <w:t>calculation</w:t>
+      </w:r>
+      <w:proofErr w:type="spellEnd"/>
+      <w:r>
+        <w:t>: {{((</w:t>
+      </w:r>
+      <w:proofErr w:type="spellStart"/>
+      <w:r>
+        <w:t>basePrice</w:t>
+      </w:r>
+      <w:proofErr w:type="spellEnd"/>
+      <w:r>
+        <w:t xml:space="preserve"> * </w:t>
+      </w:r>
+      <w:proofErr w:type="spellStart"/>
+      <w:r>
+        <w:t>quantity</w:t>
+      </w:r>
+      <w:proofErr w:type="spellEnd"/>
+      <w:r>
+        <w:t xml:space="preserve">) - </w:t>
+      </w:r>
+      <w:proofErr w:type="spellStart"/>
+      <w:r>
+        <w:t>discount</w:t>
+      </w:r>
+      <w:proofErr w:type="spellEnd"/>
+      <w:r>
+        <w:t xml:space="preserve">) * (1 + </w:t>
+      </w:r>
+      <w:proofErr w:type="spellStart"/>
+      <w:r>
+        <w:t>taxRate</w:t>
+      </w:r>
+      <w:proofErr w:type="spellEnd"/>
+      <w:r>
+        <w:t xml:space="preserve"> / 100)}}</w:t>
+      </w:r>
+    </w:p>
+    <w:p/>
+    <w:p>
+      <w:r>
+        <w:t xml:space="preserve">  </w:t>
+      </w:r>
+      <w:proofErr w:type="spellStart"/>
+      <w:r>
+        <w:t>Combined</w:t>
+      </w:r>
+      <w:proofErr w:type="spellEnd"/>
+      <w:r>
+        <w:t xml:space="preserve"> </w:t>
+      </w:r>
+      <w:proofErr w:type="spellStart"/>
+      <w:r>
+        <w:t>conditions</w:t>
+      </w:r>
+      <w:proofErr w:type="spellEnd"/>
+      <w:r>
+        <w:t xml:space="preserve">: </w:t>
       </w:r>
       <w:r>
         <w:t xml:space="preserve"> </w:t>
@@ -927,12 +2560,76 @@
         <w:br/>
       </w:r>
       <w:r>
-        <w:t>{{if (age &gt;= 18 &amp; hasID) | isVIP}}</w:t>
-      </w:r>
-    </w:p>
-    <w:p>
-      <w:r>
-        <w:t>Welcome to the exclusive area!</w:t>
+        <w:t>{{</w:t>
+      </w:r>
+      <w:proofErr w:type="spellStart"/>
+      <w:r>
+        <w:t>if</w:t>
+      </w:r>
+      <w:proofErr w:type="spellEnd"/>
+      <w:r>
+        <w:t xml:space="preserve"> (</w:t>
+      </w:r>
+      <w:proofErr w:type="spellStart"/>
+      <w:r>
+        <w:t>age</w:t>
+      </w:r>
+      <w:proofErr w:type="spellEnd"/>
+      <w:r>
+        <w:t xml:space="preserve"> &gt;= 18 &amp; </w:t>
+      </w:r>
+      <w:proofErr w:type="spellStart"/>
+      <w:r>
+        <w:t>hasID</w:t>
+      </w:r>
+      <w:proofErr w:type="spellEnd"/>
+      <w:r>
+        <w:t xml:space="preserve">) | </w:t>
+      </w:r>
+      <w:proofErr w:type="spellStart"/>
+      <w:r>
+        <w:t>isVIP</w:t>
+      </w:r>
+      <w:proofErr w:type="spellEnd"/>
+      <w:r>
+        <w:t>}}</w:t>
+      </w:r>
+    </w:p>
+    <w:p>
+      <w:r>
+        <w:t xml:space="preserve">Welcome </w:t>
+      </w:r>
+      <w:proofErr w:type="spellStart"/>
+      <w:r>
+        <w:t>to</w:t>
+      </w:r>
+      <w:proofErr w:type="spellEnd"/>
+      <w:r>
+        <w:t xml:space="preserve"> </w:t>
+      </w:r>
+      <w:proofErr w:type="spellStart"/>
+      <w:r>
+        <w:t>the</w:t>
+      </w:r>
+      <w:proofErr w:type="spellEnd"/>
+      <w:r>
+        <w:t xml:space="preserve"> </w:t>
+      </w:r>
+      <w:proofErr w:type="spellStart"/>
+      <w:r>
+        <w:t>exclusive</w:t>
+      </w:r>
+      <w:proofErr w:type="spellEnd"/>
+      <w:r>
+        <w:t xml:space="preserve"> </w:t>
+      </w:r>
+      <w:proofErr w:type="spellStart"/>
+      <w:r>
+        <w:t>area</w:t>
+      </w:r>
+      <w:proofErr w:type="spellEnd"/>
+      <w:r>
+        <w:t>!</w:t>
       </w:r>
     </w:p>
     <w:p>
@@ -941,9 +2638,321 @@
       </w:r>
     </w:p>
     <w:p/>
-    <w:p>
-      <w:r>
-        <w:t xml:space="preserve">  This document demonstrates all features from the comprehensive feature list.</w:t>
+    <w:p/>
+    <w:p>
+      <w:r>
+        <w:t xml:space="preserve">17. German </w:t>
+      </w:r>
+      <w:proofErr w:type="spellStart"/>
+      <w:r>
+        <w:t>quotes</w:t>
+      </w:r>
+      <w:proofErr w:type="spellEnd"/>
+    </w:p>
+    <w:p>
+      <w:r>
+        <w:t xml:space="preserve">Description </w:t>
+      </w:r>
+      <w:proofErr w:type="spellStart"/>
+      <w:r>
+        <w:t>is</w:t>
+      </w:r>
+      <w:proofErr w:type="spellEnd"/>
+      <w:r>
+        <w:t>:</w:t>
+      </w:r>
+      <w:r>
+        <w:br/>
+        <w:t>{{</w:t>
+      </w:r>
+      <w:proofErr w:type="spellStart"/>
+      <w:r>
+        <w:t>description</w:t>
+      </w:r>
+      <w:proofErr w:type="spellEnd"/>
+      <w:r>
+        <w:t>}}</w:t>
+      </w:r>
+    </w:p>
+    <w:p/>
+    <w:p>
+      <w:r>
+        <w:t>check</w:t>
+      </w:r>
+    </w:p>
+    <w:p>
+      <w:r>
+        <w:t>{{</w:t>
+      </w:r>
+      <w:proofErr w:type="spellStart"/>
+      <w:r>
+        <w:t>if</w:t>
+      </w:r>
+      <w:proofErr w:type="spellEnd"/>
+      <w:r>
+        <w:t xml:space="preserve"> </w:t>
+      </w:r>
+      <w:proofErr w:type="spellStart"/>
+      <w:r>
+        <w:t>description</w:t>
+      </w:r>
+      <w:proofErr w:type="spellEnd"/>
+      <w:r>
+        <w:t xml:space="preserve"> == „“}}</w:t>
+      </w:r>
+    </w:p>
+    <w:p>
+      <w:r>
+        <w:t xml:space="preserve">Description </w:t>
+      </w:r>
+      <w:proofErr w:type="spellStart"/>
+      <w:r>
+        <w:t>is</w:t>
+      </w:r>
+      <w:proofErr w:type="spellEnd"/>
+      <w:r>
+        <w:t xml:space="preserve"> </w:t>
+      </w:r>
+      <w:proofErr w:type="spellStart"/>
+      <w:r>
+        <w:t>em</w:t>
+      </w:r>
+      <w:r>
+        <w:t>p</w:t>
+      </w:r>
+      <w:r>
+        <w:t>ty</w:t>
+      </w:r>
+      <w:proofErr w:type="spellEnd"/>
+    </w:p>
+    <w:p>
+      <w:r>
+        <w:t>{{</w:t>
+      </w:r>
+      <w:proofErr w:type="spellStart"/>
+      <w:r>
+        <w:t>elseif</w:t>
+      </w:r>
+      <w:proofErr w:type="spellEnd"/>
+      <w:r>
+        <w:t xml:space="preserve"> </w:t>
+      </w:r>
+      <w:proofErr w:type="spellStart"/>
+      <w:r>
+        <w:t>description</w:t>
+      </w:r>
+      <w:proofErr w:type="spellEnd"/>
+      <w:r>
+        <w:t xml:space="preserve"> == „This </w:t>
+      </w:r>
+      <w:proofErr w:type="spellStart"/>
+      <w:r>
+        <w:t>is</w:t>
+      </w:r>
+      <w:proofErr w:type="spellEnd"/>
+      <w:r>
+        <w:t xml:space="preserve"> </w:t>
+      </w:r>
+      <w:proofErr w:type="spellStart"/>
+      <w:r>
+        <w:t>the</w:t>
+      </w:r>
+      <w:proofErr w:type="spellEnd"/>
+      <w:r>
+        <w:t xml:space="preserve"> </w:t>
+      </w:r>
+      <w:proofErr w:type="spellStart"/>
+      <w:r>
+        <w:t>old</w:t>
+      </w:r>
+      <w:proofErr w:type="spellEnd"/>
+      <w:r>
+        <w:t xml:space="preserve"> </w:t>
+      </w:r>
+      <w:proofErr w:type="spellStart"/>
+      <w:r>
+        <w:t>version</w:t>
+      </w:r>
+      <w:proofErr w:type="spellEnd"/>
+      <w:r>
+        <w:t xml:space="preserve"> </w:t>
+      </w:r>
+      <w:proofErr w:type="spellStart"/>
+      <w:r>
+        <w:t>of</w:t>
+      </w:r>
+      <w:proofErr w:type="spellEnd"/>
+      <w:r>
+        <w:t xml:space="preserve"> </w:t>
+      </w:r>
+      <w:proofErr w:type="spellStart"/>
+      <w:r>
+        <w:t>the</w:t>
+      </w:r>
+      <w:proofErr w:type="spellEnd"/>
+      <w:r>
+        <w:t xml:space="preserve"> </w:t>
+      </w:r>
+      <w:proofErr w:type="spellStart"/>
+      <w:r>
+        <w:t>text</w:t>
+      </w:r>
+      <w:proofErr w:type="spellEnd"/>
+      <w:r>
+        <w:t>“}}</w:t>
+      </w:r>
+    </w:p>
+    <w:p>
+      <w:r>
+        <w:t xml:space="preserve">Same </w:t>
+      </w:r>
+      <w:proofErr w:type="spellStart"/>
+      <w:r>
+        <w:t>description</w:t>
+      </w:r>
+      <w:proofErr w:type="spellEnd"/>
+    </w:p>
+    <w:p>
+      <w:r>
+        <w:t>{{</w:t>
+      </w:r>
+      <w:proofErr w:type="spellStart"/>
+      <w:r>
+        <w:t>else</w:t>
+      </w:r>
+      <w:proofErr w:type="spellEnd"/>
+      <w:r>
+        <w:t>}}</w:t>
+      </w:r>
+    </w:p>
+    <w:p>
+      <w:r>
+        <w:t>Not Empty</w:t>
+      </w:r>
+    </w:p>
+    <w:p>
+      <w:r>
+        <w:t>{{end}}</w:t>
+      </w:r>
+    </w:p>
+    <w:p/>
+    <w:p/>
+    <w:p>
+      <w:r>
+        <w:t xml:space="preserve">18. Image </w:t>
+      </w:r>
+    </w:p>
+    <w:p/>
+    <w:p>
+      <w:r>
+        <w:rPr>
+          <w:noProof/>
+        </w:rPr>
+        <w:lastRenderedPageBreak/>
+        <w:drawing>
+          <wp:inline distT="0" distB="0" distL="0" distR="0" wp14:anchorId="08A09050" wp14:editId="57BCA6D3">
+            <wp:extent cx="5760720" cy="2483485"/>
+            <wp:effectExtent l="0" t="0" r="5080" b="5715"/>
+            <wp:docPr id="2064791198" name="Grafik 1" descr="Ein Bild, das Text, Screenshot, Schrift enthält.&#10;&#10;KI-generierte Inhalte können fehlerhaft sein."/>
+            <wp:cNvGraphicFramePr>
+              <a:graphicFrameLocks xmlns:a="http://schemas.openxmlformats.org/drawingml/2006/main" noChangeAspect="1"/>
+            </wp:cNvGraphicFramePr>
+            <a:graphic xmlns:a="http://schemas.openxmlformats.org/drawingml/2006/main">
+              <a:graphicData uri="http://schemas.openxmlformats.org/drawingml/2006/picture">
+                <pic:pic xmlns:pic="http://schemas.openxmlformats.org/drawingml/2006/picture">
+                  <pic:nvPicPr>
+                    <pic:cNvPr id="2064791198" name="Grafik 1" descr="Ein Bild, das Text, Screenshot, Schrift enthält.&#10;&#10;KI-generierte Inhalte können fehlerhaft sein."/>
+                    <pic:cNvPicPr/>
+                  </pic:nvPicPr>
+                  <pic:blipFill>
+                    <a:blip r:embed="rId6">
+                      <a:extLst>
+                        <a:ext uri="{28A0092B-C50C-407E-A947-70E740481C1C}">
+                          <a14:useLocalDpi xmlns:a14="http://schemas.microsoft.com/office/drawing/2010/main" val="0"/>
+                        </a:ext>
+                      </a:extLst>
+                    </a:blip>
+                    <a:stretch>
+                      <a:fillRect/>
+                    </a:stretch>
+                  </pic:blipFill>
+                  <pic:spPr>
+                    <a:xfrm>
+                      <a:off x="0" y="0"/>
+                      <a:ext cx="5760720" cy="2483485"/>
+                    </a:xfrm>
+                    <a:prstGeom prst="rect">
+                      <a:avLst/>
+                    </a:prstGeom>
+                  </pic:spPr>
+                </pic:pic>
+              </a:graphicData>
+            </a:graphic>
+          </wp:inline>
+        </w:drawing>
+      </w:r>
+    </w:p>
+    <w:p/>
+    <w:p/>
+    <w:p>
+      <w:r>
+        <w:t xml:space="preserve">  This </w:t>
+      </w:r>
+      <w:proofErr w:type="spellStart"/>
+      <w:r>
+        <w:t>document</w:t>
+      </w:r>
+      <w:proofErr w:type="spellEnd"/>
+      <w:r>
+        <w:t xml:space="preserve"> </w:t>
+      </w:r>
+      <w:proofErr w:type="spellStart"/>
+      <w:r>
+        <w:t>demonstrates</w:t>
+      </w:r>
+      <w:proofErr w:type="spellEnd"/>
+      <w:r>
+        <w:t xml:space="preserve"> all </w:t>
+      </w:r>
+      <w:proofErr w:type="spellStart"/>
+      <w:r>
+        <w:t>features</w:t>
+      </w:r>
+      <w:proofErr w:type="spellEnd"/>
+      <w:r>
+        <w:t xml:space="preserve"> </w:t>
+      </w:r>
+      <w:proofErr w:type="spellStart"/>
+      <w:r>
+        <w:t>from</w:t>
+      </w:r>
+      <w:proofErr w:type="spellEnd"/>
+      <w:r>
+        <w:t xml:space="preserve"> </w:t>
+      </w:r>
+      <w:proofErr w:type="spellStart"/>
+      <w:r>
+        <w:t>the</w:t>
+      </w:r>
+      <w:proofErr w:type="spellEnd"/>
+      <w:r>
+        <w:t xml:space="preserve"> </w:t>
+      </w:r>
+      <w:proofErr w:type="spellStart"/>
+      <w:r>
+        <w:t>comprehensive</w:t>
+      </w:r>
+      <w:proofErr w:type="spellEnd"/>
+      <w:r>
+        <w:t xml:space="preserve"> feature </w:t>
+      </w:r>
+      <w:proofErr w:type="spellStart"/>
+      <w:r>
+        <w:t>list</w:t>
+      </w:r>
+      <w:proofErr w:type="spellEnd"/>
+      <w:r>
+        <w:t>.</w:t>
       </w:r>
     </w:p>
     <w:sectPr>

</xml_diff>